<commit_message>
correzioni lab 1 e lab 3 e correzione frontespizi di tutte
</commit_message>
<xml_diff>
--- a/Polymers lab/2/frontespizio.docx
+++ b/Polymers lab/2/frontespizio.docx
@@ -56,6 +56,14 @@
           <w:szCs w:val="36"/>
         </w:rPr>
       </w:pPr>
+      <w:r>
+        <w:rPr>
+          <w:rFonts w:ascii="Helvetica" w:hAnsi="Helvetica"/>
+          <w:sz w:val="36"/>
+          <w:szCs w:val="36"/>
+        </w:rPr>
+        <w:t>Lab Session 2</w:t>
+      </w:r>
     </w:p>
     <w:p>
       <w:pPr>
@@ -293,9 +301,99 @@
           <w:rFonts w:ascii="Helvetica" w:hAnsi="Helvetica"/>
           <w:sz w:val="32"/>
           <w:szCs w:val="32"/>
-          <w:lang w:val="en-US"/>
-        </w:rPr>
-      </w:pPr>
+        </w:rPr>
+      </w:pPr>
+      <w:r>
+        <w:rPr>
+          <w:rFonts w:ascii="Helvetica" w:hAnsi="Helvetica"/>
+          <w:sz w:val="32"/>
+          <w:szCs w:val="32"/>
+        </w:rPr>
+        <w:t>Assistance:</w:t>
+      </w:r>
+      <w:r>
+        <w:rPr>
+          <w:rFonts w:ascii="Helvetica" w:hAnsi="Helvetica"/>
+          <w:sz w:val="32"/>
+          <w:szCs w:val="32"/>
+        </w:rPr>
+        <w:tab/>
+      </w:r>
+      <w:r>
+        <w:rPr>
+          <w:rFonts w:ascii="Helvetica" w:hAnsi="Helvetica"/>
+          <w:sz w:val="32"/>
+          <w:szCs w:val="32"/>
+        </w:rPr>
+        <w:tab/>
+      </w:r>
+      <w:r>
+        <w:rPr>
+          <w:rFonts w:ascii="Helvetica" w:hAnsi="Helvetica"/>
+          <w:sz w:val="32"/>
+          <w:szCs w:val="32"/>
+        </w:rPr>
+        <w:tab/>
+      </w:r>
+      <w:r>
+        <w:rPr>
+          <w:rFonts w:ascii="Helvetica" w:hAnsi="Helvetica"/>
+          <w:sz w:val="32"/>
+          <w:szCs w:val="32"/>
+        </w:rPr>
+        <w:tab/>
+      </w:r>
+      <w:r>
+        <w:rPr>
+          <w:rFonts w:ascii="Helvetica" w:hAnsi="Helvetica"/>
+          <w:sz w:val="32"/>
+          <w:szCs w:val="32"/>
+        </w:rPr>
+        <w:tab/>
+      </w:r>
+      <w:r>
+        <w:rPr>
+          <w:rFonts w:ascii="Helvetica" w:hAnsi="Helvetica"/>
+          <w:sz w:val="32"/>
+          <w:szCs w:val="32"/>
+        </w:rPr>
+        <w:tab/>
+      </w:r>
+      <w:r>
+        <w:rPr>
+          <w:rFonts w:ascii="Helvetica" w:hAnsi="Helvetica"/>
+          <w:sz w:val="32"/>
+          <w:szCs w:val="32"/>
+        </w:rPr>
+        <w:tab/>
+        <w:t xml:space="preserve">      </w:t>
+      </w:r>
+      <w:bookmarkStart w:id="0" w:name="_GoBack"/>
+      <w:bookmarkEnd w:id="0"/>
+      <w:r>
+        <w:rPr>
+          <w:rFonts w:ascii="Helvetica" w:hAnsi="Helvetica"/>
+          <w:sz w:val="32"/>
+          <w:szCs w:val="32"/>
+        </w:rPr>
+        <w:t>Group 1</w:t>
+      </w:r>
+      <w:r>
+        <w:rPr>
+          <w:rFonts w:ascii="Helvetica" w:hAnsi="Helvetica"/>
+          <w:sz w:val="32"/>
+          <w:szCs w:val="32"/>
+        </w:rPr>
+        <w:t xml:space="preserve"> </w:t>
+      </w:r>
+      <w:r>
+        <w:rPr>
+          <w:rFonts w:ascii="Helvetica" w:hAnsi="Helvetica"/>
+          <w:sz w:val="32"/>
+          <w:szCs w:val="32"/>
+        </w:rPr>
+        <w:t>Students:</w:t>
+      </w:r>
     </w:p>
     <w:p>
       <w:pPr>
@@ -305,14 +403,12 @@
           <w:rFonts w:ascii="Helvetica" w:hAnsi="Helvetica"/>
           <w:sz w:val="32"/>
           <w:szCs w:val="32"/>
-          <w:lang w:val="en-US"/>
-        </w:rPr>
-      </w:pPr>
-    </w:p>
-    <w:p>
-      <w:pPr>
-        <w:pStyle w:val="Corpo"/>
-        <w:jc w:val="center"/>
+        </w:rPr>
+      </w:pPr>
+    </w:p>
+    <w:p>
+      <w:pPr>
+        <w:pStyle w:val="Corpo"/>
         <w:rPr>
           <w:rFonts w:ascii="Helvetica" w:hAnsi="Helvetica"/>
           <w:bCs/>
@@ -327,20 +423,17 @@
           <w:sz w:val="28"/>
           <w:szCs w:val="28"/>
         </w:rPr>
-        <w:t>Giacomo Mori 207674</w:t>
-      </w:r>
-    </w:p>
-    <w:p>
-      <w:pPr>
-        <w:pStyle w:val="Corpo"/>
-        <w:jc w:val="center"/>
+        <w:t xml:space="preserve">Dott. Francesco Valentini </w:t>
+      </w:r>
+      <w:r>
         <w:rPr>
           <w:rFonts w:ascii="Helvetica" w:hAnsi="Helvetica"/>
           <w:bCs/>
           <w:sz w:val="28"/>
           <w:szCs w:val="28"/>
         </w:rPr>
-      </w:pPr>
+        <w:tab/>
+      </w:r>
       <w:r>
         <w:rPr>
           <w:rFonts w:ascii="Helvetica" w:hAnsi="Helvetica"/>
@@ -348,20 +441,17 @@
           <w:sz w:val="28"/>
           <w:szCs w:val="28"/>
         </w:rPr>
-        <w:t>Veronica Pallua 206956</w:t>
-      </w:r>
-    </w:p>
-    <w:p>
-      <w:pPr>
-        <w:pStyle w:val="Corpo"/>
-        <w:jc w:val="center"/>
+        <w:tab/>
+      </w:r>
+      <w:r>
         <w:rPr>
           <w:rFonts w:ascii="Helvetica" w:hAnsi="Helvetica"/>
           <w:bCs/>
           <w:sz w:val="28"/>
           <w:szCs w:val="28"/>
         </w:rPr>
-      </w:pPr>
+        <w:tab/>
+      </w:r>
       <w:r>
         <w:rPr>
           <w:rFonts w:ascii="Helvetica" w:hAnsi="Helvetica"/>
@@ -369,10 +459,8 @@
           <w:sz w:val="28"/>
           <w:szCs w:val="28"/>
         </w:rPr>
-        <w:t>Lorenzo Penn</w:t>
-      </w:r>
-      <w:bookmarkStart w:id="0" w:name="_GoBack"/>
-      <w:bookmarkEnd w:id="0"/>
+        <w:tab/>
+      </w:r>
       <w:r>
         <w:rPr>
           <w:rFonts w:ascii="Helvetica" w:hAnsi="Helvetica"/>
@@ -380,55 +468,107 @@
           <w:sz w:val="28"/>
           <w:szCs w:val="28"/>
         </w:rPr>
-        <w:t>a 208221</w:t>
-      </w:r>
-    </w:p>
-    <w:p>
-      <w:pPr>
-        <w:pStyle w:val="Corpo"/>
-        <w:jc w:val="center"/>
+        <w:tab/>
+        <w:t xml:space="preserve">     </w:t>
+      </w:r>
+      <w:r>
         <w:rPr>
           <w:rFonts w:ascii="Helvetica" w:hAnsi="Helvetica"/>
           <w:bCs/>
           <w:sz w:val="28"/>
           <w:szCs w:val="28"/>
         </w:rPr>
-      </w:pPr>
-      <w:r>
+        <w:t>Giacomo Mori 207674</w:t>
+      </w:r>
+    </w:p>
+    <w:p>
+      <w:pPr>
+        <w:pStyle w:val="Corpo"/>
+        <w:jc w:val="right"/>
         <w:rPr>
           <w:rFonts w:ascii="Helvetica" w:hAnsi="Helvetica"/>
           <w:bCs/>
           <w:sz w:val="28"/>
           <w:szCs w:val="28"/>
         </w:rPr>
-        <w:t>Gabriel Orsi 207696</w:t>
-      </w:r>
-    </w:p>
-    <w:p>
-      <w:pPr>
-        <w:pStyle w:val="Corpo"/>
-        <w:jc w:val="center"/>
+      </w:pPr>
+      <w:r>
         <w:rPr>
           <w:rFonts w:ascii="Helvetica" w:hAnsi="Helvetica"/>
           <w:bCs/>
           <w:sz w:val="28"/>
           <w:szCs w:val="28"/>
         </w:rPr>
-      </w:pPr>
-      <w:r>
+        <w:t>Veronica Pallua 206956</w:t>
+      </w:r>
+    </w:p>
+    <w:p>
+      <w:pPr>
+        <w:pStyle w:val="Corpo"/>
+        <w:jc w:val="right"/>
         <w:rPr>
           <w:rFonts w:ascii="Helvetica" w:hAnsi="Helvetica"/>
           <w:bCs/>
           <w:sz w:val="28"/>
           <w:szCs w:val="28"/>
         </w:rPr>
+      </w:pPr>
+      <w:r>
+        <w:rPr>
+          <w:rFonts w:ascii="Helvetica" w:hAnsi="Helvetica"/>
+          <w:bCs/>
+          <w:sz w:val="28"/>
+          <w:szCs w:val="28"/>
+        </w:rPr>
+        <w:t>Lorenzo Penna 208221</w:t>
+      </w:r>
+    </w:p>
+    <w:p>
+      <w:pPr>
+        <w:pStyle w:val="Corpo"/>
+        <w:jc w:val="right"/>
+        <w:rPr>
+          <w:rFonts w:ascii="Helvetica" w:hAnsi="Helvetica"/>
+          <w:bCs/>
+          <w:sz w:val="28"/>
+          <w:szCs w:val="28"/>
+        </w:rPr>
+      </w:pPr>
+      <w:r>
+        <w:rPr>
+          <w:rFonts w:ascii="Helvetica" w:hAnsi="Helvetica"/>
+          <w:bCs/>
+          <w:sz w:val="28"/>
+          <w:szCs w:val="28"/>
+        </w:rPr>
+        <w:t>Gabriel Orsi 207696</w:t>
+      </w:r>
+    </w:p>
+    <w:p>
+      <w:pPr>
+        <w:pStyle w:val="Corpo"/>
+        <w:jc w:val="right"/>
+        <w:rPr>
+          <w:rFonts w:ascii="Helvetica" w:hAnsi="Helvetica"/>
+          <w:bCs/>
+          <w:sz w:val="28"/>
+          <w:szCs w:val="28"/>
+        </w:rPr>
+      </w:pPr>
+      <w:r>
+        <w:rPr>
+          <w:rFonts w:ascii="Helvetica" w:hAnsi="Helvetica"/>
+          <w:bCs/>
+          <w:sz w:val="28"/>
+          <w:szCs w:val="28"/>
+        </w:rPr>
         <w:t>Laura Simonini 207317</w:t>
       </w:r>
     </w:p>
     <w:p>
       <w:pPr>
         <w:pStyle w:val="Corpo"/>
-        <w:jc w:val="center"/>
+        <w:jc w:val="right"/>
         <w:rPr>
           <w:rFonts w:ascii="Helvetica" w:eastAsia="Helvetica" w:hAnsi="Helvetica" w:cs="Helvetica"/>
           <w:sz w:val="28"/>
@@ -448,7 +588,7 @@
     <w:p>
       <w:pPr>
         <w:pStyle w:val="Corpo"/>
-        <w:jc w:val="center"/>
+        <w:jc w:val="right"/>
         <w:rPr>
           <w:rFonts w:ascii="Helvetica" w:hAnsi="Helvetica"/>
           <w:bCs/>
@@ -519,21 +659,42 @@
           <w:rFonts w:ascii="Helvetica" w:hAnsi="Helvetica"/>
           <w:sz w:val="32"/>
           <w:szCs w:val="32"/>
-        </w:rPr>
-      </w:pPr>
-      <w:r>
-        <w:rPr>
-          <w:rFonts w:ascii="Helvetica" w:hAnsi="Helvetica"/>
-          <w:sz w:val="32"/>
-          <w:szCs w:val="32"/>
-        </w:rPr>
-        <w:t>Trento (Italy), jun</w:t>
-      </w:r>
-      <w:r>
-        <w:rPr>
-          <w:rFonts w:ascii="Helvetica" w:hAnsi="Helvetica"/>
-          <w:sz w:val="32"/>
-          <w:szCs w:val="32"/>
+          <w:lang w:val="en-US"/>
+        </w:rPr>
+      </w:pPr>
+      <w:r>
+        <w:rPr>
+          <w:rFonts w:ascii="Helvetica" w:hAnsi="Helvetica"/>
+          <w:sz w:val="32"/>
+          <w:szCs w:val="32"/>
+          <w:lang w:val="en-US"/>
+        </w:rPr>
+        <w:t>Trento (Italy), J</w:t>
+      </w:r>
+      <w:r>
+        <w:rPr>
+          <w:rFonts w:ascii="Helvetica" w:hAnsi="Helvetica"/>
+          <w:sz w:val="32"/>
+          <w:szCs w:val="32"/>
+          <w:lang w:val="en-US"/>
+        </w:rPr>
+        <w:t>un</w:t>
+      </w:r>
+      <w:r>
+        <w:rPr>
+          <w:rFonts w:ascii="Helvetica" w:hAnsi="Helvetica"/>
+          <w:sz w:val="32"/>
+          <w:szCs w:val="32"/>
+          <w:lang w:val="en-US"/>
+        </w:rPr>
+        <w:t>e</w:t>
+      </w:r>
+      <w:r>
+        <w:rPr>
+          <w:rFonts w:ascii="Helvetica" w:hAnsi="Helvetica"/>
+          <w:sz w:val="32"/>
+          <w:szCs w:val="32"/>
+          <w:lang w:val="en-US"/>
         </w:rPr>
         <w:t xml:space="preserve"> 2019</w:t>
       </w:r>
@@ -554,6 +715,9 @@
       <w:pPr>
         <w:pStyle w:val="Corpo"/>
         <w:jc w:val="center"/>
+        <w:rPr>
+          <w:lang w:val="en-US"/>
+        </w:rPr>
       </w:pPr>
       <w:r>
         <w:rPr>

</xml_diff>